<commit_message>
api route for loading all items works
</commit_message>
<xml_diff>
--- a/project_proposal.docx
+++ b/project_proposal.docx
@@ -13,17 +13,20 @@
       </w:r>
     </w:p>
     <w:p>
-      <w:pPr>
+      <w:r>
+        <w:t>2019 November 0</w:t>
+      </w:r>
+      <w:r>
+        <w:t>1</w:t>
+      </w:r>
+    </w:p>
+    <w:p>
+      <w:pPr>
+        <w:jc w:val="center"/>
         <w:rPr>
           <w:del w:id="0" w:author="Zeng, Eric Q" w:date="2019-11-01T11:30:00Z"/>
         </w:rPr>
       </w:pPr>
-      <w:r>
-        <w:t>2019 November 0</w:t>
-      </w:r>
-      <w:r>
-        <w:t>1</w:t>
-      </w:r>
     </w:p>
     <w:p>
       <w:pPr>
@@ -204,6 +207,23 @@
       <w:pPr>
         <w:pStyle w:val="ListParagraph"/>
         <w:numPr>
+          <w:ilvl w:val="1"/>
+          <w:numId w:val="3"/>
+        </w:numPr>
+      </w:pPr>
+      <w:proofErr w:type="spellStart"/>
+      <w:r>
+        <w:t>Axios</w:t>
+      </w:r>
+      <w:proofErr w:type="spellEnd"/>
+      <w:r>
+        <w:t xml:space="preserve"> for HTTP management</w:t>
+      </w:r>
+    </w:p>
+    <w:p>
+      <w:pPr>
+        <w:pStyle w:val="ListParagraph"/>
+        <w:numPr>
           <w:ilvl w:val="0"/>
           <w:numId w:val="3"/>
         </w:numPr>
@@ -235,92 +255,113 @@
       <w:r>
         <w:t>Deployed on cloud service (AWS)</w:t>
       </w:r>
+    </w:p>
+    <w:p/>
+    <w:p>
+      <w:r>
+        <w:t>Milestones</w:t>
+      </w:r>
+    </w:p>
+    <w:p>
+      <w:pPr>
+        <w:pStyle w:val="ListParagraph"/>
+        <w:numPr>
+          <w:ilvl w:val="0"/>
+          <w:numId w:val="6"/>
+        </w:numPr>
+      </w:pPr>
+      <w:r>
+        <w:t xml:space="preserve">MS1: </w:t>
+      </w:r>
+    </w:p>
+    <w:p>
+      <w:pPr>
+        <w:pStyle w:val="ListParagraph"/>
+        <w:numPr>
+          <w:ilvl w:val="1"/>
+          <w:numId w:val="6"/>
+        </w:numPr>
+        <w:ind w:left="720" w:firstLine="360"/>
+      </w:pPr>
+      <w:r>
+        <w:t xml:space="preserve">Setup backend Node </w:t>
+      </w:r>
+      <w:r>
+        <w:t xml:space="preserve">server </w:t>
+      </w:r>
+      <w:r>
+        <w:t>w/ MongoDB or local Postgre</w:t>
+      </w:r>
+      <w:r>
+        <w:t>SQL</w:t>
+      </w:r>
+    </w:p>
+    <w:p>
+      <w:pPr>
+        <w:pStyle w:val="ListParagraph"/>
+        <w:numPr>
+          <w:ilvl w:val="1"/>
+          <w:numId w:val="6"/>
+        </w:numPr>
+      </w:pPr>
+      <w:r>
+        <w:t>A</w:t>
+      </w:r>
+      <w:r>
+        <w:t>uthentication service</w:t>
+      </w:r>
+      <w:r>
+        <w:t xml:space="preserve"> working</w:t>
+      </w:r>
+    </w:p>
+    <w:p>
+      <w:pPr>
+        <w:pStyle w:val="ListParagraph"/>
+        <w:numPr>
+          <w:ilvl w:val="1"/>
+          <w:numId w:val="6"/>
+        </w:numPr>
+      </w:pPr>
+      <w:r>
+        <w:t>API endpoints working</w:t>
+      </w:r>
+    </w:p>
+    <w:p>
+      <w:pPr>
+        <w:pStyle w:val="ListParagraph"/>
+        <w:numPr>
+          <w:ilvl w:val="0"/>
+          <w:numId w:val="6"/>
+        </w:numPr>
+      </w:pPr>
+      <w:r>
+        <w:t xml:space="preserve">MS2: Basic React front-end </w:t>
+      </w:r>
+      <w:r>
+        <w:t>view w/ API connections</w:t>
+      </w:r>
+    </w:p>
+    <w:p>
+      <w:pPr>
+        <w:pStyle w:val="ListParagraph"/>
+        <w:numPr>
+          <w:ilvl w:val="1"/>
+          <w:numId w:val="6"/>
+        </w:numPr>
+      </w:pPr>
+      <w:r>
+        <w:t>Multiple pages</w:t>
+      </w:r>
+      <w:r>
+        <w:t xml:space="preserve"> working (i</w:t>
+      </w:r>
+      <w:r>
+        <w:t>.</w:t>
+      </w:r>
       <w:bookmarkStart w:id="1" w:name="_GoBack"/>
       <w:bookmarkEnd w:id="1"/>
-    </w:p>
-    <w:p/>
-    <w:p>
-      <w:r>
-        <w:t>Milestones</w:t>
-      </w:r>
-    </w:p>
-    <w:p>
-      <w:pPr>
-        <w:pStyle w:val="ListParagraph"/>
-        <w:numPr>
-          <w:ilvl w:val="0"/>
-          <w:numId w:val="6"/>
-        </w:numPr>
-      </w:pPr>
-      <w:r>
-        <w:t xml:space="preserve">MS1: </w:t>
-      </w:r>
-    </w:p>
-    <w:p>
-      <w:pPr>
-        <w:pStyle w:val="ListParagraph"/>
-        <w:numPr>
-          <w:ilvl w:val="1"/>
-          <w:numId w:val="6"/>
-        </w:numPr>
-        <w:ind w:left="720" w:firstLine="360"/>
-      </w:pPr>
-      <w:r>
-        <w:t xml:space="preserve">Setup backend Node </w:t>
-      </w:r>
-      <w:r>
-        <w:t xml:space="preserve">server </w:t>
-      </w:r>
-      <w:r>
-        <w:t>w/ MongoDB or local Postgre</w:t>
-      </w:r>
-      <w:r>
-        <w:t>SQL</w:t>
-      </w:r>
-    </w:p>
-    <w:p>
-      <w:pPr>
-        <w:pStyle w:val="ListParagraph"/>
-        <w:numPr>
-          <w:ilvl w:val="1"/>
-          <w:numId w:val="6"/>
-        </w:numPr>
-      </w:pPr>
-      <w:r>
-        <w:t>A</w:t>
-      </w:r>
-      <w:r>
-        <w:t>uthentication service</w:t>
-      </w:r>
-      <w:r>
-        <w:t xml:space="preserve"> working</w:t>
-      </w:r>
-    </w:p>
-    <w:p>
-      <w:pPr>
-        <w:pStyle w:val="ListParagraph"/>
-        <w:numPr>
-          <w:ilvl w:val="1"/>
-          <w:numId w:val="6"/>
-        </w:numPr>
-      </w:pPr>
-      <w:r>
-        <w:t>API endpoints working</w:t>
-      </w:r>
-    </w:p>
-    <w:p>
-      <w:pPr>
-        <w:pStyle w:val="ListParagraph"/>
-        <w:numPr>
-          <w:ilvl w:val="0"/>
-          <w:numId w:val="6"/>
-        </w:numPr>
-      </w:pPr>
-      <w:r>
-        <w:t xml:space="preserve">MS2: Basic React front-end </w:t>
-      </w:r>
-      <w:r>
-        <w:t>view w/ API connections</w:t>
+      <w:r>
+        <w:t>e. login, catalog view, detailed view, checkout)</w:t>
       </w:r>
     </w:p>
     <w:p>
@@ -1042,7 +1083,7 @@
         <w:rFonts w:ascii="Symbol" w:hAnsi="Symbol" w:hint="default"/>
       </w:rPr>
     </w:lvl>
-    <w:lvl w:ilvl="1" w:tplc="04090003" w:tentative="1">
+    <w:lvl w:ilvl="1" w:tplc="04090003">
       <w:start w:val="1"/>
       <w:numFmt w:val="bullet"/>
       <w:lvlText w:val="o"/>
@@ -1406,6 +1447,7 @@
     <w:lsdException w:name="HTML Sample" w:semiHidden="1" w:unhideWhenUsed="1"/>
     <w:lsdException w:name="HTML Typewriter" w:semiHidden="1" w:unhideWhenUsed="1"/>
     <w:lsdException w:name="HTML Variable" w:semiHidden="1" w:unhideWhenUsed="1"/>
+    <w:lsdException w:name="Normal Table" w:semiHidden="1" w:unhideWhenUsed="1"/>
     <w:lsdException w:name="annotation subject" w:semiHidden="1" w:unhideWhenUsed="1"/>
     <w:lsdException w:name="No List" w:semiHidden="1" w:unhideWhenUsed="1"/>
     <w:lsdException w:name="Outline List 1" w:semiHidden="1" w:unhideWhenUsed="1"/>
@@ -1452,8 +1494,10 @@
     <w:lsdException w:name="Table Subtle 2" w:semiHidden="1" w:unhideWhenUsed="1"/>
     <w:lsdException w:name="Table Web 1" w:semiHidden="1" w:unhideWhenUsed="1"/>
     <w:lsdException w:name="Table Web 2" w:semiHidden="1" w:unhideWhenUsed="1"/>
+    <w:lsdException w:name="Table Web 3" w:semiHidden="1" w:unhideWhenUsed="1"/>
     <w:lsdException w:name="Balloon Text" w:semiHidden="1" w:unhideWhenUsed="1"/>
     <w:lsdException w:name="Table Grid" w:uiPriority="39"/>
+    <w:lsdException w:name="Table Theme" w:semiHidden="1" w:unhideWhenUsed="1"/>
     <w:lsdException w:name="Placeholder Text" w:semiHidden="1"/>
     <w:lsdException w:name="No Spacing" w:uiPriority="1" w:qFormat="1"/>
     <w:lsdException w:name="Light Shading" w:uiPriority="60"/>
@@ -2041,7 +2085,7 @@
 </file>
 
 <file path=customXml/itemProps1.xml><?xml version="1.0" encoding="utf-8"?>
-<ds:datastoreItem xmlns:ds="http://schemas.openxmlformats.org/officeDocument/2006/customXml" ds:itemID="{C381F885-2B93-B149-8149-90076DFBA78F}">
+<ds:datastoreItem xmlns:ds="http://schemas.openxmlformats.org/officeDocument/2006/customXml" ds:itemID="{92A38EFF-5AA7-B040-8E8C-9A1BE3B7FBBF}">
   <ds:schemaRefs>
     <ds:schemaRef ds:uri="http://schemas.openxmlformats.org/officeDocument/2006/bibliography"/>
   </ds:schemaRefs>

</xml_diff>